<commit_message>
Update user manual .docx an .pdf
</commit_message>
<xml_diff>
--- a/docs/mlt_elearning_user_manual_p16036_p16112.docx
+++ b/docs/mlt_elearning_user_manual_p16036_p16112.docx
@@ -2,7 +2,13 @@
 <file path=word/document.xml><?xml version="1.0" encoding="utf-8"?>
 <w:document xmlns:wpc="http://schemas.microsoft.com/office/word/2010/wordprocessingCanvas" xmlns:cx="http://schemas.microsoft.com/office/drawing/2014/chartex" xmlns:cx1="http://schemas.microsoft.com/office/drawing/2015/9/8/chartex" xmlns:cx2="http://schemas.microsoft.com/office/drawing/2015/10/21/chartex" xmlns:cx3="http://schemas.microsoft.com/office/drawing/2016/5/9/chartex" xmlns:cx4="http://schemas.microsoft.com/office/drawing/2016/5/10/chartex" xmlns:cx5="http://schemas.microsoft.com/office/drawing/2016/5/11/chartex" xmlns:cx6="http://schemas.microsoft.com/office/drawing/2016/5/12/chartex" xmlns:cx7="http://schemas.microsoft.com/office/drawing/2016/5/13/chartex" xmlns:cx8="http://schemas.microsoft.com/office/drawing/2016/5/14/chartex" xmlns:mc="http://schemas.openxmlformats.org/markup-compatibility/2006" xmlns:aink="http://schemas.microsoft.com/office/drawing/2016/ink" xmlns:am3d="http://schemas.microsoft.com/office/drawing/2017/model3d" xmlns:o="urn:schemas-microsoft-com:office:office" xmlns:r="http://schemas.openxmlformats.org/officeDocument/2006/relationships" xmlns:m="http://schemas.openxmlformats.org/officeDocument/2006/math" xmlns:v="urn:schemas-microsoft-com:vml" xmlns:wp14="http://schemas.microsoft.com/office/word/2010/wordprocessingDrawing" xmlns:wp="http://schemas.openxmlformats.org/drawingml/2006/wordprocessingDrawing" xmlns:w10="urn:schemas-microsoft-com:office:word" xmlns:w="http://schemas.openxmlformats.org/wordprocessingml/2006/main" xmlns:w14="http://schemas.microsoft.com/office/word/2010/wordml" xmlns:w15="http://schemas.microsoft.com/office/word/2012/wordml" xmlns:w16cex="http://schemas.microsoft.com/office/word/2018/wordml/cex" xmlns:w16cid="http://schemas.microsoft.com/office/word/2016/wordml/cid" xmlns:w16="http://schemas.microsoft.com/office/word/2018/wordml" xmlns:w16se="http://schemas.microsoft.com/office/word/2015/wordml/symex" xmlns:wpg="http://schemas.microsoft.com/office/word/2010/wordprocessingGroup" xmlns:wpi="http://schemas.microsoft.com/office/word/2010/wordprocessingInk" xmlns:wne="http://schemas.microsoft.com/office/word/2006/wordml" xmlns:wps="http://schemas.microsoft.com/office/word/2010/wordprocessingShape" mc:Ignorable="w14 w15 w16se w16cid w16 w16cex wp14">
   <w:body>
-    <w:p/>
+    <w:p>
+      <w:pPr>
+        <w:rPr>
+          <w:lang w:val="el-GR"/>
+        </w:rPr>
+      </w:pPr>
+    </w:p>
     <w:sdt>
       <w:sdtPr>
         <w:id w:val="1830558535"/>
@@ -11,6 +17,7 @@
           <w:docPartUnique/>
         </w:docPartObj>
       </w:sdtPr>
+      <w:sdtEndPr/>
       <w:sdtContent>
         <w:p/>
         <w:p>
@@ -1226,6 +1233,7 @@
                                     <w:calendar w:val="gregorian"/>
                                   </w:date>
                                 </w:sdtPr>
+                                <w:sdtEndPr/>
                                 <w:sdtContent>
                                   <w:p>
                                     <w:pPr>
@@ -1292,6 +1300,7 @@
                               <w:calendar w:val="gregorian"/>
                             </w:date>
                           </w:sdtPr>
+                          <w:sdtEndPr/>
                           <w:sdtContent>
                             <w:p>
                               <w:pPr>
@@ -1331,6 +1340,10 @@
     <w:sdt>
       <w:sdtPr>
         <w:rPr>
+          <w:rFonts w:asciiTheme="minorHAnsi" w:eastAsiaTheme="minorHAnsi" w:hAnsiTheme="minorHAnsi" w:cstheme="minorBidi"/>
+          <w:color w:val="auto"/>
+          <w:sz w:val="24"/>
+          <w:szCs w:val="22"/>
           <w:lang w:val="el-GR"/>
         </w:rPr>
         <w:id w:val="518892151"/>
@@ -1341,12 +1354,8 @@
       </w:sdtPr>
       <w:sdtEndPr>
         <w:rPr>
-          <w:rFonts w:asciiTheme="minorHAnsi" w:eastAsiaTheme="minorHAnsi" w:hAnsiTheme="minorHAnsi" w:cstheme="minorBidi"/>
           <w:b/>
           <w:bCs/>
-          <w:color w:val="auto"/>
-          <w:sz w:val="24"/>
-          <w:szCs w:val="22"/>
         </w:rPr>
       </w:sdtEndPr>
       <w:sdtContent>
@@ -1434,7 +1443,7 @@
           <w:r>
             <w:fldChar w:fldCharType="separate"/>
           </w:r>
-          <w:hyperlink w:anchor="_Toc43989613" w:history="1">
+          <w:hyperlink w:anchor="_Toc44431407" w:history="1">
             <w:r>
               <w:rPr>
                 <w:rStyle w:val="-"/>
@@ -1478,7 +1487,7 @@
                 <w:noProof/>
                 <w:webHidden/>
               </w:rPr>
-              <w:instrText xml:space="preserve"> PAGEREF _Toc43989613 \h </w:instrText>
+              <w:instrText xml:space="preserve"> PAGEREF _Toc44431407 \h </w:instrText>
             </w:r>
             <w:r>
               <w:rPr>
@@ -1522,7 +1531,7 @@
               <w:sz w:val="22"/>
             </w:rPr>
           </w:pPr>
-          <w:hyperlink w:anchor="_Toc43989614" w:history="1">
+          <w:hyperlink w:anchor="_Toc44431408" w:history="1">
             <w:r>
               <w:rPr>
                 <w:rStyle w:val="-"/>
@@ -1581,7 +1590,7 @@
                 <w:noProof/>
                 <w:webHidden/>
               </w:rPr>
-              <w:instrText xml:space="preserve"> PAGEREF _Toc43989614 \h </w:instrText>
+              <w:instrText xml:space="preserve"> PAGEREF _Toc44431408 \h </w:instrText>
             </w:r>
             <w:r>
               <w:rPr>
@@ -1625,7 +1634,7 @@
               <w:sz w:val="22"/>
             </w:rPr>
           </w:pPr>
-          <w:hyperlink w:anchor="_Toc43989615" w:history="1">
+          <w:hyperlink w:anchor="_Toc44431409" w:history="1">
             <w:r>
               <w:rPr>
                 <w:rStyle w:val="-"/>
@@ -1714,7 +1723,7 @@
                 <w:noProof/>
                 <w:webHidden/>
               </w:rPr>
-              <w:instrText xml:space="preserve"> PAGEREF _Toc43989615 \h </w:instrText>
+              <w:instrText xml:space="preserve"> PAGEREF _Toc44431409 \h </w:instrText>
             </w:r>
             <w:r>
               <w:rPr>
@@ -1758,7 +1767,7 @@
               <w:sz w:val="22"/>
             </w:rPr>
           </w:pPr>
-          <w:hyperlink w:anchor="_Toc43989616" w:history="1">
+          <w:hyperlink w:anchor="_Toc44431410" w:history="1">
             <w:r>
               <w:rPr>
                 <w:rStyle w:val="-"/>
@@ -1808,7 +1817,7 @@
                 <w:noProof/>
                 <w:webHidden/>
               </w:rPr>
-              <w:instrText xml:space="preserve"> PAGEREF _Toc43989616 \h </w:instrText>
+              <w:instrText xml:space="preserve"> PAGEREF _Toc44431410 \h </w:instrText>
             </w:r>
             <w:r>
               <w:rPr>
@@ -1852,7 +1861,7 @@
               <w:sz w:val="22"/>
             </w:rPr>
           </w:pPr>
-          <w:hyperlink w:anchor="_Toc43989617" w:history="1">
+          <w:hyperlink w:anchor="_Toc44431411" w:history="1">
             <w:r>
               <w:rPr>
                 <w:rStyle w:val="-"/>
@@ -1911,7 +1920,7 @@
                 <w:noProof/>
                 <w:webHidden/>
               </w:rPr>
-              <w:instrText xml:space="preserve"> PAGEREF _Toc43989617 \h </w:instrText>
+              <w:instrText xml:space="preserve"> PAGEREF _Toc44431411 \h </w:instrText>
             </w:r>
             <w:r>
               <w:rPr>
@@ -1931,7 +1940,7 @@
                 <w:noProof/>
                 <w:webHidden/>
               </w:rPr>
-              <w:t>7</w:t>
+              <w:t>8</w:t>
             </w:r>
             <w:r>
               <w:rPr>
@@ -1955,7 +1964,7 @@
               <w:sz w:val="22"/>
             </w:rPr>
           </w:pPr>
-          <w:hyperlink w:anchor="_Toc43989618" w:history="1">
+          <w:hyperlink w:anchor="_Toc44431412" w:history="1">
             <w:r>
               <w:rPr>
                 <w:rStyle w:val="-"/>
@@ -2006,7 +2015,7 @@
                 <w:noProof/>
                 <w:webHidden/>
               </w:rPr>
-              <w:instrText xml:space="preserve"> PAGEREF _Toc43989618 \h </w:instrText>
+              <w:instrText xml:space="preserve"> PAGEREF _Toc44431412 \h </w:instrText>
             </w:r>
             <w:r>
               <w:rPr>
@@ -2026,7 +2035,7 @@
                 <w:noProof/>
                 <w:webHidden/>
               </w:rPr>
-              <w:t>7</w:t>
+              <w:t>8</w:t>
             </w:r>
             <w:r>
               <w:rPr>
@@ -2050,7 +2059,7 @@
               <w:sz w:val="22"/>
             </w:rPr>
           </w:pPr>
-          <w:hyperlink w:anchor="_Toc43989619" w:history="1">
+          <w:hyperlink w:anchor="_Toc44431413" w:history="1">
             <w:r>
               <w:rPr>
                 <w:rStyle w:val="-"/>
@@ -2094,7 +2103,7 @@
                 <w:noProof/>
                 <w:webHidden/>
               </w:rPr>
-              <w:instrText xml:space="preserve"> PAGEREF _Toc43989619 \h </w:instrText>
+              <w:instrText xml:space="preserve"> PAGEREF _Toc44431413 \h </w:instrText>
             </w:r>
             <w:r>
               <w:rPr>
@@ -2114,7 +2123,7 @@
                 <w:noProof/>
                 <w:webHidden/>
               </w:rPr>
-              <w:t>8</w:t>
+              <w:t>9</w:t>
             </w:r>
             <w:r>
               <w:rPr>
@@ -2138,7 +2147,7 @@
               <w:sz w:val="22"/>
             </w:rPr>
           </w:pPr>
-          <w:hyperlink w:anchor="_Toc43989620" w:history="1">
+          <w:hyperlink w:anchor="_Toc44431414" w:history="1">
             <w:r>
               <w:rPr>
                 <w:rStyle w:val="-"/>
@@ -2182,7 +2191,7 @@
                 <w:noProof/>
                 <w:webHidden/>
               </w:rPr>
-              <w:instrText xml:space="preserve"> PAGEREF _Toc43989620 \h </w:instrText>
+              <w:instrText xml:space="preserve"> PAGEREF _Toc44431414 \h </w:instrText>
             </w:r>
             <w:r>
               <w:rPr>
@@ -2202,7 +2211,7 @@
                 <w:noProof/>
                 <w:webHidden/>
               </w:rPr>
-              <w:t>9</w:t>
+              <w:t>10</w:t>
             </w:r>
             <w:r>
               <w:rPr>
@@ -2226,7 +2235,7 @@
               <w:sz w:val="22"/>
             </w:rPr>
           </w:pPr>
-          <w:hyperlink w:anchor="_Toc43989621" w:history="1">
+          <w:hyperlink w:anchor="_Toc44431415" w:history="1">
             <w:r>
               <w:rPr>
                 <w:rStyle w:val="-"/>
@@ -2270,7 +2279,7 @@
                 <w:noProof/>
                 <w:webHidden/>
               </w:rPr>
-              <w:instrText xml:space="preserve"> PAGEREF _Toc43989621 \h </w:instrText>
+              <w:instrText xml:space="preserve"> PAGEREF _Toc44431415 \h </w:instrText>
             </w:r>
             <w:r>
               <w:rPr>
@@ -2290,7 +2299,7 @@
                 <w:noProof/>
                 <w:webHidden/>
               </w:rPr>
-              <w:t>10</w:t>
+              <w:t>11</w:t>
             </w:r>
             <w:r>
               <w:rPr>
@@ -2314,7 +2323,7 @@
               <w:sz w:val="22"/>
             </w:rPr>
           </w:pPr>
-          <w:hyperlink w:anchor="_Toc43989622" w:history="1">
+          <w:hyperlink w:anchor="_Toc44431416" w:history="1">
             <w:r>
               <w:rPr>
                 <w:rStyle w:val="-"/>
@@ -2358,7 +2367,7 @@
                 <w:noProof/>
                 <w:webHidden/>
               </w:rPr>
-              <w:instrText xml:space="preserve"> PAGEREF _Toc43989622 \h </w:instrText>
+              <w:instrText xml:space="preserve"> PAGEREF _Toc44431416 \h </w:instrText>
             </w:r>
             <w:r>
               <w:rPr>
@@ -2378,7 +2387,7 @@
                 <w:noProof/>
                 <w:webHidden/>
               </w:rPr>
-              <w:t>11</w:t>
+              <w:t>12</w:t>
             </w:r>
             <w:r>
               <w:rPr>
@@ -2402,7 +2411,7 @@
               <w:sz w:val="22"/>
             </w:rPr>
           </w:pPr>
-          <w:hyperlink w:anchor="_Toc43989623" w:history="1">
+          <w:hyperlink w:anchor="_Toc44431417" w:history="1">
             <w:r>
               <w:rPr>
                 <w:rStyle w:val="-"/>
@@ -2446,7 +2455,7 @@
                 <w:noProof/>
                 <w:webHidden/>
               </w:rPr>
-              <w:instrText xml:space="preserve"> PAGEREF _Toc43989623 \h </w:instrText>
+              <w:instrText xml:space="preserve"> PAGEREF _Toc44431417 \h </w:instrText>
             </w:r>
             <w:r>
               <w:rPr>
@@ -2466,7 +2475,7 @@
                 <w:noProof/>
                 <w:webHidden/>
               </w:rPr>
-              <w:t>13</w:t>
+              <w:t>14</w:t>
             </w:r>
             <w:r>
               <w:rPr>
@@ -2490,7 +2499,7 @@
               <w:sz w:val="22"/>
             </w:rPr>
           </w:pPr>
-          <w:hyperlink w:anchor="_Toc43989624" w:history="1">
+          <w:hyperlink w:anchor="_Toc44431418" w:history="1">
             <w:r>
               <w:rPr>
                 <w:rStyle w:val="-"/>
@@ -2534,7 +2543,7 @@
                 <w:noProof/>
                 <w:webHidden/>
               </w:rPr>
-              <w:instrText xml:space="preserve"> PAGEREF _Toc43989624 \h </w:instrText>
+              <w:instrText xml:space="preserve"> PAGEREF _Toc44431418 \h </w:instrText>
             </w:r>
             <w:r>
               <w:rPr>
@@ -2554,7 +2563,7 @@
                 <w:noProof/>
                 <w:webHidden/>
               </w:rPr>
-              <w:t>13</w:t>
+              <w:t>14</w:t>
             </w:r>
             <w:r>
               <w:rPr>
@@ -2578,7 +2587,7 @@
               <w:sz w:val="22"/>
             </w:rPr>
           </w:pPr>
-          <w:hyperlink w:anchor="_Toc43989625" w:history="1">
+          <w:hyperlink w:anchor="_Toc44431419" w:history="1">
             <w:r>
               <w:rPr>
                 <w:rStyle w:val="-"/>
@@ -2622,7 +2631,7 @@
                 <w:noProof/>
                 <w:webHidden/>
               </w:rPr>
-              <w:instrText xml:space="preserve"> PAGEREF _Toc43989625 \h </w:instrText>
+              <w:instrText xml:space="preserve"> PAGEREF _Toc44431419 \h </w:instrText>
             </w:r>
             <w:r>
               <w:rPr>
@@ -2642,7 +2651,7 @@
                 <w:noProof/>
                 <w:webHidden/>
               </w:rPr>
-              <w:t>14</w:t>
+              <w:t>15</w:t>
             </w:r>
             <w:r>
               <w:rPr>
@@ -2666,7 +2675,7 @@
               <w:sz w:val="22"/>
             </w:rPr>
           </w:pPr>
-          <w:hyperlink w:anchor="_Toc43989626" w:history="1">
+          <w:hyperlink w:anchor="_Toc44431420" w:history="1">
             <w:r>
               <w:rPr>
                 <w:rStyle w:val="-"/>
@@ -2710,7 +2719,7 @@
                 <w:noProof/>
                 <w:webHidden/>
               </w:rPr>
-              <w:instrText xml:space="preserve"> PAGEREF _Toc43989626 \h </w:instrText>
+              <w:instrText xml:space="preserve"> PAGEREF _Toc44431420 \h </w:instrText>
             </w:r>
             <w:r>
               <w:rPr>
@@ -2730,7 +2739,7 @@
                 <w:noProof/>
                 <w:webHidden/>
               </w:rPr>
-              <w:t>15</w:t>
+              <w:t>16</w:t>
             </w:r>
             <w:r>
               <w:rPr>
@@ -2754,7 +2763,7 @@
               <w:sz w:val="22"/>
             </w:rPr>
           </w:pPr>
-          <w:hyperlink w:anchor="_Toc43989627" w:history="1">
+          <w:hyperlink w:anchor="_Toc44431421" w:history="1">
             <w:r>
               <w:rPr>
                 <w:rStyle w:val="-"/>
@@ -2796,7 +2805,7 @@
                 <w:noProof/>
                 <w:webHidden/>
               </w:rPr>
-              <w:instrText xml:space="preserve"> PAGEREF _Toc43989627 \h </w:instrText>
+              <w:instrText xml:space="preserve"> PAGEREF _Toc44431421 \h </w:instrText>
             </w:r>
             <w:r>
               <w:rPr>
@@ -2816,7 +2825,7 @@
                 <w:noProof/>
                 <w:webHidden/>
               </w:rPr>
-              <w:t>15</w:t>
+              <w:t>16</w:t>
             </w:r>
             <w:r>
               <w:rPr>
@@ -2840,7 +2849,7 @@
               <w:sz w:val="22"/>
             </w:rPr>
           </w:pPr>
-          <w:hyperlink w:anchor="_Toc43989628" w:history="1">
+          <w:hyperlink w:anchor="_Toc44431422" w:history="1">
             <w:r>
               <w:rPr>
                 <w:rStyle w:val="-"/>
@@ -2882,7 +2891,7 @@
                 <w:noProof/>
                 <w:webHidden/>
               </w:rPr>
-              <w:instrText xml:space="preserve"> PAGEREF _Toc43989628 \h </w:instrText>
+              <w:instrText xml:space="preserve"> PAGEREF _Toc44431422 \h </w:instrText>
             </w:r>
             <w:r>
               <w:rPr>
@@ -2902,7 +2911,7 @@
                 <w:noProof/>
                 <w:webHidden/>
               </w:rPr>
-              <w:t>16</w:t>
+              <w:t>17</w:t>
             </w:r>
             <w:r>
               <w:rPr>
@@ -2926,7 +2935,7 @@
               <w:sz w:val="22"/>
             </w:rPr>
           </w:pPr>
-          <w:hyperlink w:anchor="_Toc43989629" w:history="1">
+          <w:hyperlink w:anchor="_Toc44431423" w:history="1">
             <w:r>
               <w:rPr>
                 <w:rStyle w:val="-"/>
@@ -2969,7 +2978,7 @@
                 <w:noProof/>
                 <w:webHidden/>
               </w:rPr>
-              <w:instrText xml:space="preserve"> PAGEREF _Toc43989629 \h </w:instrText>
+              <w:instrText xml:space="preserve"> PAGEREF _Toc44431423 \h </w:instrText>
             </w:r>
             <w:r>
               <w:rPr>
@@ -2989,7 +2998,7 @@
                 <w:noProof/>
                 <w:webHidden/>
               </w:rPr>
-              <w:t>17</w:t>
+              <w:t>18</w:t>
             </w:r>
             <w:r>
               <w:rPr>
@@ -3013,7 +3022,7 @@
               <w:sz w:val="22"/>
             </w:rPr>
           </w:pPr>
-          <w:hyperlink w:anchor="_Toc43989630" w:history="1">
+          <w:hyperlink w:anchor="_Toc44431424" w:history="1">
             <w:r>
               <w:rPr>
                 <w:rStyle w:val="-"/>
@@ -3087,7 +3096,7 @@
                 <w:noProof/>
                 <w:webHidden/>
               </w:rPr>
-              <w:instrText xml:space="preserve"> PAGEREF _Toc43989630 \h </w:instrText>
+              <w:instrText xml:space="preserve"> PAGEREF _Toc44431424 \h </w:instrText>
             </w:r>
             <w:r>
               <w:rPr>
@@ -3107,7 +3116,7 @@
                 <w:noProof/>
                 <w:webHidden/>
               </w:rPr>
-              <w:t>18</w:t>
+              <w:t>19</w:t>
             </w:r>
             <w:r>
               <w:rPr>
@@ -3131,7 +3140,7 @@
               <w:sz w:val="22"/>
             </w:rPr>
           </w:pPr>
-          <w:hyperlink w:anchor="_Toc43989631" w:history="1">
+          <w:hyperlink w:anchor="_Toc44431425" w:history="1">
             <w:r>
               <w:rPr>
                 <w:rStyle w:val="-"/>
@@ -3175,7 +3184,7 @@
                 <w:noProof/>
                 <w:webHidden/>
               </w:rPr>
-              <w:instrText xml:space="preserve"> PAGEREF _Toc43989631 \h </w:instrText>
+              <w:instrText xml:space="preserve"> PAGEREF _Toc44431425 \h </w:instrText>
             </w:r>
             <w:r>
               <w:rPr>
@@ -3195,7 +3204,7 @@
                 <w:noProof/>
                 <w:webHidden/>
               </w:rPr>
-              <w:t>19</w:t>
+              <w:t>20</w:t>
             </w:r>
             <w:r>
               <w:rPr>
@@ -3219,7 +3228,7 @@
               <w:sz w:val="22"/>
             </w:rPr>
           </w:pPr>
-          <w:hyperlink w:anchor="_Toc43989632" w:history="1">
+          <w:hyperlink w:anchor="_Toc44431426" w:history="1">
             <w:r>
               <w:rPr>
                 <w:rStyle w:val="-"/>
@@ -3263,7 +3272,7 @@
                 <w:noProof/>
                 <w:webHidden/>
               </w:rPr>
-              <w:instrText xml:space="preserve"> PAGEREF _Toc43989632 \h </w:instrText>
+              <w:instrText xml:space="preserve"> PAGEREF _Toc44431426 \h </w:instrText>
             </w:r>
             <w:r>
               <w:rPr>
@@ -3283,7 +3292,7 @@
                 <w:noProof/>
                 <w:webHidden/>
               </w:rPr>
-              <w:t>19</w:t>
+              <w:t>20</w:t>
             </w:r>
             <w:r>
               <w:rPr>
@@ -3307,7 +3316,7 @@
               <w:sz w:val="22"/>
             </w:rPr>
           </w:pPr>
-          <w:hyperlink w:anchor="_Toc43989633" w:history="1">
+          <w:hyperlink w:anchor="_Toc44431427" w:history="1">
             <w:r>
               <w:rPr>
                 <w:rStyle w:val="-"/>
@@ -3351,7 +3360,7 @@
                 <w:noProof/>
                 <w:webHidden/>
               </w:rPr>
-              <w:instrText xml:space="preserve"> PAGEREF _Toc43989633 \h </w:instrText>
+              <w:instrText xml:space="preserve"> PAGEREF _Toc44431427 \h </w:instrText>
             </w:r>
             <w:r>
               <w:rPr>
@@ -3371,7 +3380,7 @@
                 <w:noProof/>
                 <w:webHidden/>
               </w:rPr>
-              <w:t>20</w:t>
+              <w:t>21</w:t>
             </w:r>
             <w:r>
               <w:rPr>
@@ -3395,7 +3404,7 @@
               <w:sz w:val="22"/>
             </w:rPr>
           </w:pPr>
-          <w:hyperlink w:anchor="_Toc43989634" w:history="1">
+          <w:hyperlink w:anchor="_Toc44431428" w:history="1">
             <w:r>
               <w:rPr>
                 <w:rStyle w:val="-"/>
@@ -3439,7 +3448,7 @@
                 <w:noProof/>
                 <w:webHidden/>
               </w:rPr>
-              <w:instrText xml:space="preserve"> PAGEREF _Toc43989634 \h </w:instrText>
+              <w:instrText xml:space="preserve"> PAGEREF _Toc44431428 \h </w:instrText>
             </w:r>
             <w:r>
               <w:rPr>
@@ -3459,7 +3468,7 @@
                 <w:noProof/>
                 <w:webHidden/>
               </w:rPr>
-              <w:t>21</w:t>
+              <w:t>22</w:t>
             </w:r>
             <w:r>
               <w:rPr>
@@ -3483,7 +3492,7 @@
               <w:sz w:val="22"/>
             </w:rPr>
           </w:pPr>
-          <w:hyperlink w:anchor="_Toc43989635" w:history="1">
+          <w:hyperlink w:anchor="_Toc44431429" w:history="1">
             <w:r>
               <w:rPr>
                 <w:rStyle w:val="-"/>
@@ -3527,7 +3536,7 @@
                 <w:noProof/>
                 <w:webHidden/>
               </w:rPr>
-              <w:instrText xml:space="preserve"> PAGEREF _Toc43989635 \h </w:instrText>
+              <w:instrText xml:space="preserve"> PAGEREF _Toc44431429 \h </w:instrText>
             </w:r>
             <w:r>
               <w:rPr>
@@ -3547,7 +3556,7 @@
                 <w:noProof/>
                 <w:webHidden/>
               </w:rPr>
-              <w:t>22</w:t>
+              <w:t>23</w:t>
             </w:r>
             <w:r>
               <w:rPr>
@@ -3571,7 +3580,7 @@
               <w:sz w:val="22"/>
             </w:rPr>
           </w:pPr>
-          <w:hyperlink w:anchor="_Toc43989636" w:history="1">
+          <w:hyperlink w:anchor="_Toc44431430" w:history="1">
             <w:r>
               <w:rPr>
                 <w:rStyle w:val="-"/>
@@ -3615,7 +3624,7 @@
                 <w:noProof/>
                 <w:webHidden/>
               </w:rPr>
-              <w:instrText xml:space="preserve"> PAGEREF _Toc43989636 \h </w:instrText>
+              <w:instrText xml:space="preserve"> PAGEREF _Toc44431430 \h </w:instrText>
             </w:r>
             <w:r>
               <w:rPr>
@@ -3635,7 +3644,7 @@
                 <w:noProof/>
                 <w:webHidden/>
               </w:rPr>
-              <w:t>22</w:t>
+              <w:t>23</w:t>
             </w:r>
             <w:r>
               <w:rPr>
@@ -3659,7 +3668,7 @@
               <w:sz w:val="22"/>
             </w:rPr>
           </w:pPr>
-          <w:hyperlink w:anchor="_Toc43989637" w:history="1">
+          <w:hyperlink w:anchor="_Toc44431431" w:history="1">
             <w:r>
               <w:rPr>
                 <w:rStyle w:val="-"/>
@@ -3703,7 +3712,7 @@
                 <w:noProof/>
                 <w:webHidden/>
               </w:rPr>
-              <w:instrText xml:space="preserve"> PAGEREF _Toc43989637 \h </w:instrText>
+              <w:instrText xml:space="preserve"> PAGEREF _Toc44431431 \h </w:instrText>
             </w:r>
             <w:r>
               <w:rPr>
@@ -3723,7 +3732,7 @@
                 <w:noProof/>
                 <w:webHidden/>
               </w:rPr>
-              <w:t>23</w:t>
+              <w:t>24</w:t>
             </w:r>
             <w:r>
               <w:rPr>
@@ -3768,7 +3777,7 @@
         </w:rPr>
         <w:br w:type="page"/>
       </w:r>
-      <w:bookmarkStart w:id="0" w:name="_Toc43989613"/>
+      <w:bookmarkStart w:id="0" w:name="_Toc44431407"/>
       <w:r>
         <w:rPr>
           <w:lang w:val="el-GR"/>
@@ -3978,7 +3987,7 @@
           <w:lang w:val="el-GR"/>
         </w:rPr>
       </w:pPr>
-      <w:bookmarkStart w:id="1" w:name="_Toc43989614"/>
+      <w:bookmarkStart w:id="1" w:name="_Toc44431408"/>
       <w:r>
         <w:rPr>
           <w:lang w:val="el-GR"/>
@@ -4499,6 +4508,9 @@
         <w:t>1</w:t>
       </w:r>
       <w:r>
+        <w:rPr>
+          <w:noProof/>
+        </w:rPr>
         <w:fldChar w:fldCharType="end"/>
       </w:r>
       <w:r>
@@ -4520,6 +4532,9 @@
         <w:t>2</w:t>
       </w:r>
       <w:r>
+        <w:rPr>
+          <w:noProof/>
+        </w:rPr>
         <w:fldChar w:fldCharType="end"/>
       </w:r>
     </w:p>
@@ -4537,7 +4552,7 @@
           <w:lang w:val="el-GR"/>
         </w:rPr>
       </w:pPr>
-      <w:bookmarkStart w:id="2" w:name="_Toc43989615"/>
+      <w:bookmarkStart w:id="2" w:name="_Toc44431409"/>
       <w:r>
         <w:rPr>
           <w:lang w:val="el-GR"/>
@@ -5323,6 +5338,9 @@
         <w:t>1</w:t>
       </w:r>
       <w:r>
+        <w:rPr>
+          <w:noProof/>
+        </w:rPr>
         <w:fldChar w:fldCharType="end"/>
       </w:r>
       <w:r>
@@ -5344,6 +5362,9 @@
         <w:t>4</w:t>
       </w:r>
       <w:r>
+        <w:rPr>
+          <w:noProof/>
+        </w:rPr>
         <w:fldChar w:fldCharType="end"/>
       </w:r>
     </w:p>
@@ -5371,7 +5392,7 @@
       <w:pPr>
         <w:pStyle w:val="2"/>
       </w:pPr>
-      <w:bookmarkStart w:id="3" w:name="_Toc43989616"/>
+      <w:bookmarkStart w:id="3" w:name="_Toc44431410"/>
       <w:r>
         <w:rPr>
           <w:lang w:val="el-GR"/>
@@ -6229,9 +6250,259 @@
       <w:pPr>
         <w:pStyle w:val="a7"/>
         <w:jc w:val="center"/>
-      </w:pPr>
+        <w:rPr>
+          <w:lang w:val="el-GR"/>
+        </w:rPr>
+      </w:pPr>
+      <w:r>
+        <w:rPr>
+          <w:lang w:val="el-GR"/>
+        </w:rPr>
+        <w:t xml:space="preserve">Εικόνα </w:t>
+      </w:r>
+      <w:r>
+        <w:rPr>
+          <w:lang w:val="el-GR"/>
+        </w:rPr>
+        <w:fldChar w:fldCharType="begin"/>
+      </w:r>
+      <w:r>
+        <w:rPr>
+          <w:lang w:val="el-GR"/>
+        </w:rPr>
+        <w:instrText xml:space="preserve"> STYLEREF 1 \s </w:instrText>
+      </w:r>
+      <w:r>
+        <w:rPr>
+          <w:lang w:val="el-GR"/>
+        </w:rPr>
+        <w:fldChar w:fldCharType="separate"/>
+      </w:r>
+      <w:r>
+        <w:rPr>
+          <w:noProof/>
+          <w:lang w:val="el-GR"/>
+        </w:rPr>
+        <w:t>1</w:t>
+      </w:r>
+      <w:r>
+        <w:rPr>
+          <w:lang w:val="el-GR"/>
+        </w:rPr>
+        <w:fldChar w:fldCharType="end"/>
+      </w:r>
+      <w:r>
+        <w:rPr>
+          <w:lang w:val="el-GR"/>
+        </w:rPr>
+        <w:t>.</w:t>
+      </w:r>
+      <w:r>
+        <w:rPr>
+          <w:lang w:val="el-GR"/>
+        </w:rPr>
+        <w:fldChar w:fldCharType="begin"/>
+      </w:r>
+      <w:r>
+        <w:rPr>
+          <w:lang w:val="el-GR"/>
+        </w:rPr>
+        <w:instrText xml:space="preserve"> SEQ Εικόνα \* ARABIC \s 1 </w:instrText>
+      </w:r>
+      <w:r>
+        <w:rPr>
+          <w:lang w:val="el-GR"/>
+        </w:rPr>
+        <w:fldChar w:fldCharType="separate"/>
+      </w:r>
+      <w:r>
+        <w:rPr>
+          <w:noProof/>
+          <w:lang w:val="el-GR"/>
+        </w:rPr>
+        <w:t>7</w:t>
+      </w:r>
+      <w:r>
+        <w:rPr>
+          <w:lang w:val="el-GR"/>
+        </w:rPr>
+        <w:fldChar w:fldCharType="end"/>
+      </w:r>
+    </w:p>
+    <w:p>
+      <w:pPr>
+        <w:rPr>
+          <w:lang w:val="el-GR"/>
+        </w:rPr>
+      </w:pPr>
+      <w:r>
+        <w:rPr>
+          <w:lang w:val="el-GR"/>
+        </w:rPr>
+        <w:br w:type="page"/>
+      </w:r>
+      <w:r>
+        <w:rPr>
+          <w:lang w:val="el-GR"/>
+        </w:rPr>
+        <w:lastRenderedPageBreak/>
+        <w:t xml:space="preserve">Πατώντας το </w:t>
+      </w:r>
+      <w:r>
+        <w:t>link</w:t>
+      </w:r>
+      <w:r>
+        <w:rPr>
+          <w:lang w:val="el-GR"/>
+        </w:rPr>
+        <w:t xml:space="preserve"> </w:t>
+      </w:r>
+      <w:r>
+        <w:rPr>
+          <w:lang w:val="el-GR"/>
+        </w:rPr>
+        <w:t xml:space="preserve">στο </w:t>
+      </w:r>
+      <w:r>
+        <w:t>email</w:t>
+      </w:r>
+      <w:r>
+        <w:rPr>
+          <w:lang w:val="el-GR"/>
+        </w:rPr>
+        <w:t xml:space="preserve"> θα </w:t>
+      </w:r>
       <w:proofErr w:type="spellStart"/>
       <w:r>
+        <w:rPr>
+          <w:lang w:val="el-GR"/>
+        </w:rPr>
+        <w:t>μεταβειτε</w:t>
+      </w:r>
+      <w:proofErr w:type="spellEnd"/>
+      <w:r>
+        <w:rPr>
+          <w:lang w:val="el-GR"/>
+        </w:rPr>
+        <w:t xml:space="preserve"> στη </w:t>
+      </w:r>
+      <w:proofErr w:type="spellStart"/>
+      <w:r>
+        <w:rPr>
+          <w:lang w:val="el-GR"/>
+        </w:rPr>
+        <w:t>σελιδα</w:t>
+      </w:r>
+      <w:proofErr w:type="spellEnd"/>
+      <w:r>
+        <w:rPr>
+          <w:lang w:val="el-GR"/>
+        </w:rPr>
+        <w:t xml:space="preserve"> για να </w:t>
+      </w:r>
+      <w:proofErr w:type="spellStart"/>
+      <w:r>
+        <w:rPr>
+          <w:lang w:val="el-GR"/>
+        </w:rPr>
+        <w:t>εισαγεται</w:t>
+      </w:r>
+      <w:proofErr w:type="spellEnd"/>
+      <w:r>
+        <w:rPr>
+          <w:lang w:val="el-GR"/>
+        </w:rPr>
+        <w:t xml:space="preserve"> το νέο </w:t>
+      </w:r>
+      <w:proofErr w:type="spellStart"/>
+      <w:r>
+        <w:rPr>
+          <w:lang w:val="el-GR"/>
+        </w:rPr>
+        <w:t>κωδικο</w:t>
+      </w:r>
+      <w:proofErr w:type="spellEnd"/>
+      <w:r>
+        <w:rPr>
+          <w:lang w:val="el-GR"/>
+        </w:rPr>
+        <w:t>.</w:t>
+      </w:r>
+    </w:p>
+    <w:p>
+      <w:pPr>
+        <w:keepNext/>
+        <w:jc w:val="center"/>
+      </w:pPr>
+      <w:r>
+        <w:rPr>
+          <w:noProof/>
+          <w:lang w:val="el-GR"/>
+        </w:rPr>
+        <w:drawing>
+          <wp:inline distT="0" distB="0" distL="0" distR="0" wp14:anchorId="306FBFAB" wp14:editId="69882151">
+            <wp:extent cx="5935980" cy="2766060"/>
+            <wp:effectExtent l="38100" t="38100" r="102870" b="91440"/>
+            <wp:docPr id="300" name="Εικόνα 300"/>
+            <wp:cNvGraphicFramePr>
+              <a:graphicFrameLocks xmlns:a="http://schemas.openxmlformats.org/drawingml/2006/main" noChangeAspect="1"/>
+            </wp:cNvGraphicFramePr>
+            <a:graphic xmlns:a="http://schemas.openxmlformats.org/drawingml/2006/main">
+              <a:graphicData uri="http://schemas.openxmlformats.org/drawingml/2006/picture">
+                <pic:pic xmlns:pic="http://schemas.openxmlformats.org/drawingml/2006/picture">
+                  <pic:nvPicPr>
+                    <pic:cNvPr id="0" name="Picture 8"/>
+                    <pic:cNvPicPr>
+                      <a:picLocks noChangeAspect="1" noChangeArrowheads="1"/>
+                    </pic:cNvPicPr>
+                  </pic:nvPicPr>
+                  <pic:blipFill>
+                    <a:blip r:embed="rId18" cstate="print">
+                      <a:extLst>
+                        <a:ext uri="{28A0092B-C50C-407E-A947-70E740481C1C}">
+                          <a14:useLocalDpi xmlns:a14="http://schemas.microsoft.com/office/drawing/2010/main" val="0"/>
+                        </a:ext>
+                      </a:extLst>
+                    </a:blip>
+                    <a:srcRect/>
+                    <a:stretch>
+                      <a:fillRect/>
+                    </a:stretch>
+                  </pic:blipFill>
+                  <pic:spPr bwMode="auto">
+                    <a:xfrm>
+                      <a:off x="0" y="0"/>
+                      <a:ext cx="5935980" cy="2766060"/>
+                    </a:xfrm>
+                    <a:prstGeom prst="rect">
+                      <a:avLst/>
+                    </a:prstGeom>
+                    <a:noFill/>
+                    <a:ln>
+                      <a:noFill/>
+                    </a:ln>
+                    <a:effectLst>
+                      <a:outerShdw blurRad="50800" dist="38100" dir="2700000" algn="tl" rotWithShape="0">
+                        <a:prstClr val="black">
+                          <a:alpha val="40000"/>
+                        </a:prstClr>
+                      </a:outerShdw>
+                    </a:effectLst>
+                  </pic:spPr>
+                </pic:pic>
+              </a:graphicData>
+            </a:graphic>
+          </wp:inline>
+        </w:drawing>
+      </w:r>
+    </w:p>
+    <w:p>
+      <w:pPr>
+        <w:pStyle w:val="a7"/>
+        <w:jc w:val="center"/>
+      </w:pPr>
+      <w:proofErr w:type="spellStart"/>
+      <w:r>
         <w:t>Εικόν</w:t>
       </w:r>
       <w:proofErr w:type="spellEnd"/>
@@ -6254,6 +6525,9 @@
         <w:t>1</w:t>
       </w:r>
       <w:r>
+        <w:rPr>
+          <w:noProof/>
+        </w:rPr>
         <w:fldChar w:fldCharType="end"/>
       </w:r>
       <w:r>
@@ -6272,9 +6546,12 @@
         <w:rPr>
           <w:noProof/>
         </w:rPr>
-        <w:t>7</w:t>
-      </w:r>
-      <w:r>
+        <w:t>8</w:t>
+      </w:r>
+      <w:r>
+        <w:rPr>
+          <w:noProof/>
+        </w:rPr>
         <w:fldChar w:fldCharType="end"/>
       </w:r>
     </w:p>
@@ -6284,6 +6561,161 @@
           <w:lang w:val="el-GR"/>
         </w:rPr>
       </w:pPr>
+    </w:p>
+    <w:p>
+      <w:pPr>
+        <w:rPr>
+          <w:lang w:val="el-GR"/>
+        </w:rPr>
+      </w:pPr>
+      <w:r>
+        <w:rPr>
+          <w:lang w:val="el-GR"/>
+        </w:rPr>
+        <w:t>Στην εικόνα 1.9 παρουσιάζεται η φόρμα εισαγωγής του νέου κωδικού</w:t>
+      </w:r>
+      <w:r>
+        <w:rPr>
+          <w:lang w:val="el-GR"/>
+        </w:rPr>
+        <w:t>.</w:t>
+      </w:r>
+    </w:p>
+    <w:p>
+      <w:pPr>
+        <w:rPr>
+          <w:lang w:val="el-GR"/>
+        </w:rPr>
+      </w:pPr>
+    </w:p>
+    <w:p>
+      <w:pPr>
+        <w:keepNext/>
+        <w:jc w:val="center"/>
+      </w:pPr>
+      <w:r>
+        <w:rPr>
+          <w:noProof/>
+          <w:lang w:val="el-GR"/>
+        </w:rPr>
+        <w:drawing>
+          <wp:inline distT="0" distB="0" distL="0" distR="0" wp14:anchorId="29CC9335" wp14:editId="54B93D4B">
+            <wp:extent cx="4792980" cy="2827020"/>
+            <wp:effectExtent l="0" t="0" r="7620" b="0"/>
+            <wp:docPr id="301" name="Εικόνα 301"/>
+            <wp:cNvGraphicFramePr>
+              <a:graphicFrameLocks xmlns:a="http://schemas.openxmlformats.org/drawingml/2006/main" noChangeAspect="1"/>
+            </wp:cNvGraphicFramePr>
+            <a:graphic xmlns:a="http://schemas.openxmlformats.org/drawingml/2006/main">
+              <a:graphicData uri="http://schemas.openxmlformats.org/drawingml/2006/picture">
+                <pic:pic xmlns:pic="http://schemas.openxmlformats.org/drawingml/2006/picture">
+                  <pic:nvPicPr>
+                    <pic:cNvPr id="0" name="Picture 9"/>
+                    <pic:cNvPicPr>
+                      <a:picLocks noChangeAspect="1" noChangeArrowheads="1"/>
+                    </pic:cNvPicPr>
+                  </pic:nvPicPr>
+                  <pic:blipFill>
+                    <a:blip r:embed="rId19">
+                      <a:extLst>
+                        <a:ext uri="{28A0092B-C50C-407E-A947-70E740481C1C}">
+                          <a14:useLocalDpi xmlns:a14="http://schemas.microsoft.com/office/drawing/2010/main" val="0"/>
+                        </a:ext>
+                      </a:extLst>
+                    </a:blip>
+                    <a:srcRect/>
+                    <a:stretch>
+                      <a:fillRect/>
+                    </a:stretch>
+                  </pic:blipFill>
+                  <pic:spPr bwMode="auto">
+                    <a:xfrm>
+                      <a:off x="0" y="0"/>
+                      <a:ext cx="4792980" cy="2827020"/>
+                    </a:xfrm>
+                    <a:prstGeom prst="rect">
+                      <a:avLst/>
+                    </a:prstGeom>
+                    <a:noFill/>
+                    <a:ln>
+                      <a:noFill/>
+                    </a:ln>
+                  </pic:spPr>
+                </pic:pic>
+              </a:graphicData>
+            </a:graphic>
+          </wp:inline>
+        </w:drawing>
+      </w:r>
+    </w:p>
+    <w:p>
+      <w:pPr>
+        <w:pStyle w:val="a7"/>
+        <w:jc w:val="center"/>
+        <w:rPr>
+          <w:lang w:val="el-GR"/>
+        </w:rPr>
+      </w:pPr>
+      <w:proofErr w:type="spellStart"/>
+      <w:r>
+        <w:t>Εικόν</w:t>
+      </w:r>
+      <w:proofErr w:type="spellEnd"/>
+      <w:r>
+        <w:t xml:space="preserve">α </w:t>
+      </w:r>
+      <w:r>
+        <w:fldChar w:fldCharType="begin"/>
+      </w:r>
+      <w:r>
+        <w:instrText xml:space="preserve"> STYLEREF 1 \s </w:instrText>
+      </w:r>
+      <w:r>
+        <w:fldChar w:fldCharType="separate"/>
+      </w:r>
+      <w:r>
+        <w:rPr>
+          <w:noProof/>
+        </w:rPr>
+        <w:t>1</w:t>
+      </w:r>
+      <w:r>
+        <w:rPr>
+          <w:noProof/>
+        </w:rPr>
+        <w:fldChar w:fldCharType="end"/>
+      </w:r>
+      <w:r>
+        <w:t>.</w:t>
+      </w:r>
+      <w:r>
+        <w:fldChar w:fldCharType="begin"/>
+      </w:r>
+      <w:r>
+        <w:instrText xml:space="preserve"> SEQ Εικόνα \* ARABIC \s 1 </w:instrText>
+      </w:r>
+      <w:r>
+        <w:fldChar w:fldCharType="separate"/>
+      </w:r>
+      <w:r>
+        <w:rPr>
+          <w:noProof/>
+        </w:rPr>
+        <w:t>9</w:t>
+      </w:r>
+      <w:r>
+        <w:rPr>
+          <w:noProof/>
+        </w:rPr>
+        <w:fldChar w:fldCharType="end"/>
+      </w:r>
+    </w:p>
+    <w:p>
+      <w:pPr>
+        <w:rPr>
+          <w:lang w:val="el-GR"/>
+        </w:rPr>
+      </w:pPr>
       <w:r>
         <w:rPr>
           <w:lang w:val="el-GR"/>
@@ -6293,17 +6725,23 @@
     </w:p>
     <w:p>
       <w:pPr>
+        <w:rPr>
+          <w:lang w:val="el-GR"/>
+        </w:rPr>
+      </w:pPr>
+    </w:p>
+    <w:p>
+      <w:pPr>
         <w:pStyle w:val="1"/>
         <w:rPr>
           <w:lang w:val="el-GR"/>
         </w:rPr>
       </w:pPr>
-      <w:bookmarkStart w:id="4" w:name="_Toc43989617"/>
-      <w:r>
-        <w:rPr>
-          <w:lang w:val="el-GR"/>
-        </w:rPr>
-        <w:lastRenderedPageBreak/>
+      <w:bookmarkStart w:id="4" w:name="_Toc44431411"/>
+      <w:r>
+        <w:rPr>
+          <w:lang w:val="el-GR"/>
+        </w:rPr>
         <w:t>Λειτουργία</w:t>
       </w:r>
       <w:r>
@@ -6349,7 +6787,7 @@
           <w:lang w:val="el-GR"/>
         </w:rPr>
       </w:pPr>
-      <w:bookmarkStart w:id="5" w:name="_Toc43989618"/>
+      <w:bookmarkStart w:id="5" w:name="_Toc44431412"/>
       <w:r>
         <w:rPr>
           <w:lang w:val="el-GR"/>
@@ -6561,7 +6999,7 @@
                     </pic:cNvPicPr>
                   </pic:nvPicPr>
                   <pic:blipFill>
-                    <a:blip r:embed="rId18" cstate="print">
+                    <a:blip r:embed="rId20" cstate="print">
                       <a:extLst>
                         <a:ext uri="{28A0092B-C50C-407E-A947-70E740481C1C}">
                           <a14:useLocalDpi xmlns:a14="http://schemas.microsoft.com/office/drawing/2010/main" val="0"/>
@@ -6968,12 +7406,14 @@
         </w:rPr>
         <w:t xml:space="preserve">που είναι ένα </w:t>
       </w:r>
-      <w:r>
-        <w:rPr>
-          <w:lang w:val="el-GR"/>
-        </w:rPr>
-        <w:t>τσεπάκι</w:t>
-      </w:r>
+      <w:proofErr w:type="spellStart"/>
+      <w:r>
+        <w:rPr>
+          <w:lang w:val="el-GR"/>
+        </w:rPr>
+        <w:t>τεστάκι</w:t>
+      </w:r>
+      <w:proofErr w:type="spellEnd"/>
       <w:r>
         <w:rPr>
           <w:lang w:val="el-GR"/>
@@ -7037,12 +7477,14 @@
         </w:rPr>
         <w:t xml:space="preserve">που είναι ένα </w:t>
       </w:r>
-      <w:r>
-        <w:rPr>
-          <w:lang w:val="el-GR"/>
-        </w:rPr>
-        <w:t>τσεπάκι</w:t>
-      </w:r>
+      <w:proofErr w:type="spellStart"/>
+      <w:r>
+        <w:rPr>
+          <w:lang w:val="el-GR"/>
+        </w:rPr>
+        <w:t>τεστάκι</w:t>
+      </w:r>
+      <w:proofErr w:type="spellEnd"/>
       <w:r>
         <w:rPr>
           <w:lang w:val="el-GR"/>
@@ -7094,12 +7536,14 @@
         </w:rPr>
         <w:t xml:space="preserve">3 που είναι ένα </w:t>
       </w:r>
-      <w:r>
-        <w:rPr>
-          <w:lang w:val="el-GR"/>
-        </w:rPr>
-        <w:t>τσεπάκι</w:t>
-      </w:r>
+      <w:proofErr w:type="spellStart"/>
+      <w:r>
+        <w:rPr>
+          <w:lang w:val="el-GR"/>
+        </w:rPr>
+        <w:t>τεστάκι</w:t>
+      </w:r>
+      <w:proofErr w:type="spellEnd"/>
       <w:r>
         <w:rPr>
           <w:lang w:val="el-GR"/>
@@ -7271,7 +7715,7 @@
           <w:lang w:val="el-GR"/>
         </w:rPr>
       </w:pPr>
-      <w:bookmarkStart w:id="6" w:name="_Toc43989619"/>
+      <w:bookmarkStart w:id="6" w:name="_Toc44431413"/>
       <w:r>
         <w:rPr>
           <w:lang w:val="el-GR"/>
@@ -7411,19 +7855,31 @@
         <w:rPr>
           <w:lang w:val="el-GR"/>
         </w:rPr>
-        <w:t xml:space="preserve"> με το 95 (</w:t>
-      </w:r>
-      <w:r>
-        <w:rPr>
-          <w:lang w:val="el-GR"/>
-        </w:rPr>
-        <w:t>Άριστα</w:t>
-      </w:r>
-      <w:r>
-        <w:rPr>
-          <w:lang w:val="el-GR"/>
-        </w:rPr>
-        <w:t>)</w:t>
+        <w:t xml:space="preserve"> με το 95 </w:t>
+      </w:r>
+      <w:r>
+        <w:rPr>
+          <w:lang w:val="el-GR"/>
+        </w:rPr>
+        <w:t xml:space="preserve">, </w:t>
+      </w:r>
+      <w:r>
+        <w:t>Excellent</w:t>
+      </w:r>
+      <w:r>
+        <w:rPr>
+          <w:lang w:val="el-GR"/>
+        </w:rPr>
+        <w:t xml:space="preserve"> [</w:t>
+      </w:r>
+      <w:r>
+        <w:t>A</w:t>
+      </w:r>
+      <w:r>
+        <w:rPr>
+          <w:lang w:val="el-GR"/>
+        </w:rPr>
+        <w:t>]</w:t>
       </w:r>
     </w:p>
     <w:p>
@@ -7483,19 +7939,31 @@
         <w:rPr>
           <w:lang w:val="el-GR"/>
         </w:rPr>
-        <w:t xml:space="preserve"> του 95 (</w:t>
-      </w:r>
-      <w:r>
-        <w:rPr>
-          <w:lang w:val="el-GR"/>
-        </w:rPr>
-        <w:t>Καλά</w:t>
-      </w:r>
-      <w:r>
-        <w:rPr>
-          <w:lang w:val="el-GR"/>
-        </w:rPr>
-        <w:t>)</w:t>
+        <w:t xml:space="preserve"> του 95</w:t>
+      </w:r>
+      <w:r>
+        <w:rPr>
+          <w:lang w:val="el-GR"/>
+        </w:rPr>
+        <w:t xml:space="preserve">, </w:t>
+      </w:r>
+      <w:r>
+        <w:t>Pass</w:t>
+      </w:r>
+      <w:r>
+        <w:rPr>
+          <w:lang w:val="el-GR"/>
+        </w:rPr>
+        <w:t xml:space="preserve"> [</w:t>
+      </w:r>
+      <w:r>
+        <w:t>B</w:t>
+      </w:r>
+      <w:r>
+        <w:rPr>
+          <w:lang w:val="el-GR"/>
+        </w:rPr>
+        <w:t>]</w:t>
       </w:r>
     </w:p>
     <w:p>
@@ -7531,19 +7999,31 @@
         <w:rPr>
           <w:lang w:val="el-GR"/>
         </w:rPr>
-        <w:t xml:space="preserve"> του 75 (</w:t>
-      </w:r>
-      <w:r>
-        <w:rPr>
-          <w:lang w:val="el-GR"/>
-        </w:rPr>
-        <w:t>Αποτυχία</w:t>
-      </w:r>
-      <w:r>
-        <w:rPr>
-          <w:lang w:val="el-GR"/>
-        </w:rPr>
-        <w:t>)</w:t>
+        <w:t xml:space="preserve"> του 75</w:t>
+      </w:r>
+      <w:r>
+        <w:rPr>
+          <w:lang w:val="el-GR"/>
+        </w:rPr>
+        <w:t xml:space="preserve">, </w:t>
+      </w:r>
+      <w:r>
+        <w:t>Fail</w:t>
+      </w:r>
+      <w:r>
+        <w:rPr>
+          <w:lang w:val="el-GR"/>
+        </w:rPr>
+        <w:t xml:space="preserve"> [</w:t>
+      </w:r>
+      <w:r>
+        <w:t>F</w:t>
+      </w:r>
+      <w:r>
+        <w:rPr>
+          <w:lang w:val="el-GR"/>
+        </w:rPr>
+        <w:t>]</w:t>
       </w:r>
     </w:p>
     <w:p>
@@ -7802,10 +8282,10 @@
           <w:lang w:val="el-GR"/>
         </w:rPr>
         <w:drawing>
-          <wp:inline distT="0" distB="0" distL="0" distR="0" wp14:anchorId="4AAD91E0" wp14:editId="5CFD0E37">
-            <wp:extent cx="3992880" cy="1570969"/>
-            <wp:effectExtent l="38100" t="38100" r="102870" b="86995"/>
-            <wp:docPr id="11" name="Εικόνα 11"/>
+          <wp:inline distT="0" distB="0" distL="0" distR="0" wp14:anchorId="3DB210BC" wp14:editId="1A1FB16B">
+            <wp:extent cx="3375660" cy="1550303"/>
+            <wp:effectExtent l="38100" t="38100" r="91440" b="88265"/>
+            <wp:docPr id="23" name="Εικόνα 23"/>
             <wp:cNvGraphicFramePr>
               <a:graphicFrameLocks xmlns:a="http://schemas.openxmlformats.org/drawingml/2006/main" noChangeAspect="1"/>
             </wp:cNvGraphicFramePr>
@@ -7813,13 +8293,13 @@
               <a:graphicData uri="http://schemas.openxmlformats.org/drawingml/2006/picture">
                 <pic:pic xmlns:pic="http://schemas.openxmlformats.org/drawingml/2006/picture">
                   <pic:nvPicPr>
-                    <pic:cNvPr id="0" name="Picture 8"/>
+                    <pic:cNvPr id="0" name="Picture 1"/>
                     <pic:cNvPicPr>
                       <a:picLocks noChangeAspect="1" noChangeArrowheads="1"/>
                     </pic:cNvPicPr>
                   </pic:nvPicPr>
                   <pic:blipFill>
-                    <a:blip r:embed="rId19">
+                    <a:blip r:embed="rId21">
                       <a:extLst>
                         <a:ext uri="{28A0092B-C50C-407E-A947-70E740481C1C}">
                           <a14:useLocalDpi xmlns:a14="http://schemas.microsoft.com/office/drawing/2010/main" val="0"/>
@@ -7834,7 +8314,7 @@
                   <pic:spPr bwMode="auto">
                     <a:xfrm>
                       <a:off x="0" y="0"/>
-                      <a:ext cx="4006969" cy="1576512"/>
+                      <a:ext cx="3416526" cy="1569071"/>
                     </a:xfrm>
                     <a:prstGeom prst="rect">
                       <a:avLst/>
@@ -7887,6 +8367,9 @@
         <w:t>2</w:t>
       </w:r>
       <w:r>
+        <w:rPr>
+          <w:noProof/>
+        </w:rPr>
         <w:fldChar w:fldCharType="end"/>
       </w:r>
       <w:r>
@@ -7908,6 +8391,9 @@
         <w:t>2</w:t>
       </w:r>
       <w:r>
+        <w:rPr>
+          <w:noProof/>
+        </w:rPr>
         <w:fldChar w:fldCharType="end"/>
       </w:r>
     </w:p>
@@ -7921,10 +8407,10 @@
           <w:noProof/>
         </w:rPr>
         <w:drawing>
-          <wp:inline distT="0" distB="0" distL="0" distR="0" wp14:anchorId="1DE4584A" wp14:editId="59498E4B">
-            <wp:extent cx="3954780" cy="1553150"/>
-            <wp:effectExtent l="38100" t="38100" r="102870" b="104775"/>
-            <wp:docPr id="12" name="Εικόνα 12"/>
+          <wp:inline distT="0" distB="0" distL="0" distR="0" wp14:anchorId="515672FE" wp14:editId="6BA32AEA">
+            <wp:extent cx="3368040" cy="1546804"/>
+            <wp:effectExtent l="38100" t="38100" r="99060" b="92075"/>
+            <wp:docPr id="25" name="Εικόνα 25"/>
             <wp:cNvGraphicFramePr>
               <a:graphicFrameLocks xmlns:a="http://schemas.openxmlformats.org/drawingml/2006/main" noChangeAspect="1"/>
             </wp:cNvGraphicFramePr>
@@ -7932,13 +8418,13 @@
               <a:graphicData uri="http://schemas.openxmlformats.org/drawingml/2006/picture">
                 <pic:pic xmlns:pic="http://schemas.openxmlformats.org/drawingml/2006/picture">
                   <pic:nvPicPr>
-                    <pic:cNvPr id="0" name="Picture 9"/>
+                    <pic:cNvPr id="0" name="Picture 2"/>
                     <pic:cNvPicPr>
                       <a:picLocks noChangeAspect="1" noChangeArrowheads="1"/>
                     </pic:cNvPicPr>
                   </pic:nvPicPr>
                   <pic:blipFill>
-                    <a:blip r:embed="rId20">
+                    <a:blip r:embed="rId22">
                       <a:extLst>
                         <a:ext uri="{28A0092B-C50C-407E-A947-70E740481C1C}">
                           <a14:useLocalDpi xmlns:a14="http://schemas.microsoft.com/office/drawing/2010/main" val="0"/>
@@ -7953,7 +8439,7 @@
                   <pic:spPr bwMode="auto">
                     <a:xfrm>
                       <a:off x="0" y="0"/>
-                      <a:ext cx="3973724" cy="1560590"/>
+                      <a:ext cx="3444054" cy="1581714"/>
                     </a:xfrm>
                     <a:prstGeom prst="rect">
                       <a:avLst/>
@@ -8006,6 +8492,9 @@
         <w:t>2</w:t>
       </w:r>
       <w:r>
+        <w:rPr>
+          <w:noProof/>
+        </w:rPr>
         <w:fldChar w:fldCharType="end"/>
       </w:r>
       <w:r>
@@ -8027,6 +8516,9 @@
         <w:t>3</w:t>
       </w:r>
       <w:r>
+        <w:rPr>
+          <w:noProof/>
+        </w:rPr>
         <w:fldChar w:fldCharType="end"/>
       </w:r>
     </w:p>
@@ -8040,10 +8532,10 @@
           <w:noProof/>
         </w:rPr>
         <w:drawing>
-          <wp:inline distT="0" distB="0" distL="0" distR="0" wp14:anchorId="66680380" wp14:editId="7850F7A9">
-            <wp:extent cx="3954780" cy="1545959"/>
-            <wp:effectExtent l="38100" t="38100" r="102870" b="92710"/>
-            <wp:docPr id="13" name="Εικόνα 13"/>
+          <wp:inline distT="0" distB="0" distL="0" distR="0" wp14:anchorId="05CB8165" wp14:editId="3CED8361">
+            <wp:extent cx="3413760" cy="1564904"/>
+            <wp:effectExtent l="38100" t="38100" r="91440" b="92710"/>
+            <wp:docPr id="31" name="Εικόνα 31"/>
             <wp:cNvGraphicFramePr>
               <a:graphicFrameLocks xmlns:a="http://schemas.openxmlformats.org/drawingml/2006/main" noChangeAspect="1"/>
             </wp:cNvGraphicFramePr>
@@ -8051,13 +8543,13 @@
               <a:graphicData uri="http://schemas.openxmlformats.org/drawingml/2006/picture">
                 <pic:pic xmlns:pic="http://schemas.openxmlformats.org/drawingml/2006/picture">
                   <pic:nvPicPr>
-                    <pic:cNvPr id="0" name="Picture 10"/>
+                    <pic:cNvPr id="0" name="Picture 3"/>
                     <pic:cNvPicPr>
                       <a:picLocks noChangeAspect="1" noChangeArrowheads="1"/>
                     </pic:cNvPicPr>
                   </pic:nvPicPr>
                   <pic:blipFill>
-                    <a:blip r:embed="rId21">
+                    <a:blip r:embed="rId23">
                       <a:extLst>
                         <a:ext uri="{28A0092B-C50C-407E-A947-70E740481C1C}">
                           <a14:useLocalDpi xmlns:a14="http://schemas.microsoft.com/office/drawing/2010/main" val="0"/>
@@ -8072,7 +8564,7 @@
                   <pic:spPr bwMode="auto">
                     <a:xfrm>
                       <a:off x="0" y="0"/>
-                      <a:ext cx="3964606" cy="1549800"/>
+                      <a:ext cx="3453127" cy="1582950"/>
                     </a:xfrm>
                     <a:prstGeom prst="rect">
                       <a:avLst/>
@@ -8125,6 +8617,9 @@
         <w:t>2</w:t>
       </w:r>
       <w:r>
+        <w:rPr>
+          <w:noProof/>
+        </w:rPr>
         <w:fldChar w:fldCharType="end"/>
       </w:r>
       <w:r>
@@ -8146,6 +8641,9 @@
         <w:t>4</w:t>
       </w:r>
       <w:r>
+        <w:rPr>
+          <w:noProof/>
+        </w:rPr>
         <w:fldChar w:fldCharType="end"/>
       </w:r>
     </w:p>
@@ -8156,7 +8654,7 @@
           <w:lang w:val="el-GR"/>
         </w:rPr>
       </w:pPr>
-      <w:bookmarkStart w:id="7" w:name="_Toc43989620"/>
+      <w:bookmarkStart w:id="7" w:name="_Toc44431414"/>
       <w:r>
         <w:rPr>
           <w:lang w:val="el-GR"/>
@@ -8556,7 +9054,7 @@
                     </pic:cNvPicPr>
                   </pic:nvPicPr>
                   <pic:blipFill>
-                    <a:blip r:embed="rId22">
+                    <a:blip r:embed="rId24">
                       <a:extLst>
                         <a:ext uri="{28A0092B-C50C-407E-A947-70E740481C1C}">
                           <a14:useLocalDpi xmlns:a14="http://schemas.microsoft.com/office/drawing/2010/main" val="0"/>
@@ -8627,6 +9125,9 @@
         <w:t>2</w:t>
       </w:r>
       <w:r>
+        <w:rPr>
+          <w:noProof/>
+        </w:rPr>
         <w:fldChar w:fldCharType="end"/>
       </w:r>
       <w:r>
@@ -8648,6 +9149,9 @@
         <w:t>5</w:t>
       </w:r>
       <w:r>
+        <w:rPr>
+          <w:noProof/>
+        </w:rPr>
         <w:fldChar w:fldCharType="end"/>
       </w:r>
     </w:p>
@@ -8686,7 +9190,7 @@
                     </pic:cNvPicPr>
                   </pic:nvPicPr>
                   <pic:blipFill>
-                    <a:blip r:embed="rId23">
+                    <a:blip r:embed="rId25">
                       <a:extLst>
                         <a:ext uri="{28A0092B-C50C-407E-A947-70E740481C1C}">
                           <a14:useLocalDpi xmlns:a14="http://schemas.microsoft.com/office/drawing/2010/main" val="0"/>
@@ -8757,6 +9261,9 @@
         <w:t>2</w:t>
       </w:r>
       <w:r>
+        <w:rPr>
+          <w:noProof/>
+        </w:rPr>
         <w:fldChar w:fldCharType="end"/>
       </w:r>
       <w:r>
@@ -8778,6 +9285,9 @@
         <w:t>6</w:t>
       </w:r>
       <w:r>
+        <w:rPr>
+          <w:noProof/>
+        </w:rPr>
         <w:fldChar w:fldCharType="end"/>
       </w:r>
     </w:p>
@@ -8808,7 +9318,7 @@
           <w:lang w:val="el-GR"/>
         </w:rPr>
       </w:pPr>
-      <w:bookmarkStart w:id="8" w:name="_Toc43989621"/>
+      <w:bookmarkStart w:id="8" w:name="_Toc44431415"/>
       <w:r>
         <w:rPr>
           <w:lang w:val="el-GR"/>
@@ -9149,10 +9659,10 @@
           <w:lang w:val="el-GR"/>
         </w:rPr>
         <w:drawing>
-          <wp:inline distT="0" distB="0" distL="0" distR="0" wp14:anchorId="000D7218" wp14:editId="1855469F">
-            <wp:extent cx="5935980" cy="3032760"/>
-            <wp:effectExtent l="38100" t="38100" r="102870" b="91440"/>
-            <wp:docPr id="16" name="Εικόνα 16"/>
+          <wp:inline distT="0" distB="0" distL="0" distR="0" wp14:anchorId="4D4B4AFB" wp14:editId="2AAE2255">
+            <wp:extent cx="5935980" cy="2857500"/>
+            <wp:effectExtent l="38100" t="38100" r="102870" b="95250"/>
+            <wp:docPr id="291" name="Εικόνα 291"/>
             <wp:cNvGraphicFramePr>
               <a:graphicFrameLocks xmlns:a="http://schemas.openxmlformats.org/drawingml/2006/main" noChangeAspect="1"/>
             </wp:cNvGraphicFramePr>
@@ -9160,13 +9670,13 @@
               <a:graphicData uri="http://schemas.openxmlformats.org/drawingml/2006/picture">
                 <pic:pic xmlns:pic="http://schemas.openxmlformats.org/drawingml/2006/picture">
                   <pic:nvPicPr>
-                    <pic:cNvPr id="0" name="Picture 13"/>
+                    <pic:cNvPr id="0" name="Picture 4"/>
                     <pic:cNvPicPr>
                       <a:picLocks noChangeAspect="1" noChangeArrowheads="1"/>
                     </pic:cNvPicPr>
                   </pic:nvPicPr>
                   <pic:blipFill>
-                    <a:blip r:embed="rId24" cstate="print">
+                    <a:blip r:embed="rId26" cstate="print">
                       <a:extLst>
                         <a:ext uri="{28A0092B-C50C-407E-A947-70E740481C1C}">
                           <a14:useLocalDpi xmlns:a14="http://schemas.microsoft.com/office/drawing/2010/main" val="0"/>
@@ -9181,7 +9691,7 @@
                   <pic:spPr bwMode="auto">
                     <a:xfrm>
                       <a:off x="0" y="0"/>
-                      <a:ext cx="5935980" cy="3032760"/>
+                      <a:ext cx="5935980" cy="2857500"/>
                     </a:xfrm>
                     <a:prstGeom prst="rect">
                       <a:avLst/>
@@ -9234,6 +9744,9 @@
         <w:t>2</w:t>
       </w:r>
       <w:r>
+        <w:rPr>
+          <w:noProof/>
+        </w:rPr>
         <w:fldChar w:fldCharType="end"/>
       </w:r>
       <w:r>
@@ -9255,6 +9768,9 @@
         <w:t>7</w:t>
       </w:r>
       <w:r>
+        <w:rPr>
+          <w:noProof/>
+        </w:rPr>
         <w:fldChar w:fldCharType="end"/>
       </w:r>
     </w:p>
@@ -9292,7 +9808,7 @@
           <w:lang w:val="el-GR"/>
         </w:rPr>
       </w:pPr>
-      <w:bookmarkStart w:id="9" w:name="_Toc43989622"/>
+      <w:bookmarkStart w:id="9" w:name="_Toc44431416"/>
       <w:r>
         <w:rPr>
           <w:lang w:val="el-GR"/>
@@ -9566,7 +10082,7 @@
                     </pic:cNvPicPr>
                   </pic:nvPicPr>
                   <pic:blipFill>
-                    <a:blip r:embed="rId25" cstate="print">
+                    <a:blip r:embed="rId27" cstate="print">
                       <a:extLst>
                         <a:ext uri="{28A0092B-C50C-407E-A947-70E740481C1C}">
                           <a14:useLocalDpi xmlns:a14="http://schemas.microsoft.com/office/drawing/2010/main" val="0"/>
@@ -9861,7 +10377,7 @@
                     </pic:cNvPicPr>
                   </pic:nvPicPr>
                   <pic:blipFill>
-                    <a:blip r:embed="rId26">
+                    <a:blip r:embed="rId28">
                       <a:extLst>
                         <a:ext uri="{28A0092B-C50C-407E-A947-70E740481C1C}">
                           <a14:useLocalDpi xmlns:a14="http://schemas.microsoft.com/office/drawing/2010/main" val="0"/>
@@ -10204,7 +10720,7 @@
                     </pic:cNvPicPr>
                   </pic:nvPicPr>
                   <pic:blipFill>
-                    <a:blip r:embed="rId27">
+                    <a:blip r:embed="rId29">
                       <a:extLst>
                         <a:ext uri="{28A0092B-C50C-407E-A947-70E740481C1C}">
                           <a14:useLocalDpi xmlns:a14="http://schemas.microsoft.com/office/drawing/2010/main" val="0"/>
@@ -10275,6 +10791,9 @@
         <w:t>2</w:t>
       </w:r>
       <w:r>
+        <w:rPr>
+          <w:noProof/>
+        </w:rPr>
         <w:fldChar w:fldCharType="end"/>
       </w:r>
       <w:r>
@@ -10296,6 +10815,9 @@
         <w:t>10</w:t>
       </w:r>
       <w:r>
+        <w:rPr>
+          <w:noProof/>
+        </w:rPr>
         <w:fldChar w:fldCharType="end"/>
       </w:r>
     </w:p>
@@ -10326,7 +10848,7 @@
           <w:lang w:val="el-GR"/>
         </w:rPr>
       </w:pPr>
-      <w:bookmarkStart w:id="10" w:name="_Toc43989623"/>
+      <w:bookmarkStart w:id="10" w:name="_Toc44431417"/>
       <w:r>
         <w:rPr>
           <w:lang w:val="el-GR"/>
@@ -10440,7 +10962,7 @@
           <w:lang w:val="el-GR"/>
         </w:rPr>
       </w:pPr>
-      <w:bookmarkStart w:id="11" w:name="_Toc43989624"/>
+      <w:bookmarkStart w:id="11" w:name="_Toc44431418"/>
       <w:r>
         <w:rPr>
           <w:lang w:val="el-GR"/>
@@ -10585,7 +11107,7 @@
                     </pic:cNvPicPr>
                   </pic:nvPicPr>
                   <pic:blipFill>
-                    <a:blip r:embed="rId28">
+                    <a:blip r:embed="rId30">
                       <a:extLst>
                         <a:ext uri="{28A0092B-C50C-407E-A947-70E740481C1C}">
                           <a14:useLocalDpi xmlns:a14="http://schemas.microsoft.com/office/drawing/2010/main" val="0"/>
@@ -10653,6 +11175,9 @@
         <w:t>2</w:t>
       </w:r>
       <w:r>
+        <w:rPr>
+          <w:noProof/>
+        </w:rPr>
         <w:fldChar w:fldCharType="end"/>
       </w:r>
       <w:r>
@@ -10674,6 +11199,9 @@
         <w:t>11</w:t>
       </w:r>
       <w:r>
+        <w:rPr>
+          <w:noProof/>
+        </w:rPr>
         <w:fldChar w:fldCharType="end"/>
       </w:r>
     </w:p>
@@ -10704,7 +11232,7 @@
                     </pic:cNvPicPr>
                   </pic:nvPicPr>
                   <pic:blipFill>
-                    <a:blip r:embed="rId29">
+                    <a:blip r:embed="rId31">
                       <a:extLst>
                         <a:ext uri="{28A0092B-C50C-407E-A947-70E740481C1C}">
                           <a14:useLocalDpi xmlns:a14="http://schemas.microsoft.com/office/drawing/2010/main" val="0"/>
@@ -10772,6 +11300,9 @@
         <w:t>2</w:t>
       </w:r>
       <w:r>
+        <w:rPr>
+          <w:noProof/>
+        </w:rPr>
         <w:fldChar w:fldCharType="end"/>
       </w:r>
       <w:r>
@@ -10793,6 +11324,9 @@
         <w:t>12</w:t>
       </w:r>
       <w:r>
+        <w:rPr>
+          <w:noProof/>
+        </w:rPr>
         <w:fldChar w:fldCharType="end"/>
       </w:r>
     </w:p>
@@ -10823,7 +11357,7 @@
                     </pic:cNvPicPr>
                   </pic:nvPicPr>
                   <pic:blipFill>
-                    <a:blip r:embed="rId30">
+                    <a:blip r:embed="rId32">
                       <a:extLst>
                         <a:ext uri="{28A0092B-C50C-407E-A947-70E740481C1C}">
                           <a14:useLocalDpi xmlns:a14="http://schemas.microsoft.com/office/drawing/2010/main" val="0"/>
@@ -10891,6 +11425,9 @@
         <w:t>2</w:t>
       </w:r>
       <w:r>
+        <w:rPr>
+          <w:noProof/>
+        </w:rPr>
         <w:fldChar w:fldCharType="end"/>
       </w:r>
       <w:r>
@@ -10912,6 +11449,9 @@
         <w:t>13</w:t>
       </w:r>
       <w:r>
+        <w:rPr>
+          <w:noProof/>
+        </w:rPr>
         <w:fldChar w:fldCharType="end"/>
       </w:r>
     </w:p>
@@ -10935,7 +11475,7 @@
           <w:lang w:val="el-GR"/>
         </w:rPr>
       </w:pPr>
-      <w:bookmarkStart w:id="12" w:name="_Toc43989625"/>
+      <w:bookmarkStart w:id="12" w:name="_Toc44431419"/>
       <w:r>
         <w:rPr>
           <w:lang w:val="el-GR"/>
@@ -11142,7 +11682,7 @@
                     </pic:cNvPicPr>
                   </pic:nvPicPr>
                   <pic:blipFill>
-                    <a:blip r:embed="rId31">
+                    <a:blip r:embed="rId33">
                       <a:extLst>
                         <a:ext uri="{28A0092B-C50C-407E-A947-70E740481C1C}">
                           <a14:useLocalDpi xmlns:a14="http://schemas.microsoft.com/office/drawing/2010/main" val="0"/>
@@ -11213,6 +11753,9 @@
         <w:t>2</w:t>
       </w:r>
       <w:r>
+        <w:rPr>
+          <w:noProof/>
+        </w:rPr>
         <w:fldChar w:fldCharType="end"/>
       </w:r>
       <w:r>
@@ -11234,6 +11777,9 @@
         <w:t>14</w:t>
       </w:r>
       <w:r>
+        <w:rPr>
+          <w:noProof/>
+        </w:rPr>
         <w:fldChar w:fldCharType="end"/>
       </w:r>
     </w:p>
@@ -11264,7 +11810,7 @@
           <w:lang w:val="el-GR"/>
         </w:rPr>
       </w:pPr>
-      <w:bookmarkStart w:id="13" w:name="_Toc43989626"/>
+      <w:bookmarkStart w:id="13" w:name="_Toc44431420"/>
       <w:r>
         <w:rPr>
           <w:lang w:val="el-GR"/>
@@ -11278,7 +11824,7 @@
       <w:pPr>
         <w:pStyle w:val="3"/>
       </w:pPr>
-      <w:bookmarkStart w:id="14" w:name="_Toc43989627"/>
+      <w:bookmarkStart w:id="14" w:name="_Toc44431421"/>
       <w:r>
         <w:t>Mini Review</w:t>
       </w:r>
@@ -11397,7 +11943,7 @@
                     </pic:cNvPicPr>
                   </pic:nvPicPr>
                   <pic:blipFill>
-                    <a:blip r:embed="rId32" cstate="print">
+                    <a:blip r:embed="rId34" cstate="print">
                       <a:extLst>
                         <a:ext uri="{28A0092B-C50C-407E-A947-70E740481C1C}">
                           <a14:useLocalDpi xmlns:a14="http://schemas.microsoft.com/office/drawing/2010/main" val="0"/>
@@ -11675,10 +12221,10 @@
           <w:lang w:val="el-GR"/>
         </w:rPr>
         <w:drawing>
-          <wp:inline distT="0" distB="0" distL="0" distR="0" wp14:anchorId="13BD2C67" wp14:editId="123F73D1">
-            <wp:extent cx="5935980" cy="2316480"/>
-            <wp:effectExtent l="38100" t="38100" r="102870" b="102870"/>
-            <wp:docPr id="21" name="Εικόνα 21"/>
+          <wp:inline distT="0" distB="0" distL="0" distR="0" wp14:anchorId="4EEE5DE5" wp14:editId="3CBE305A">
+            <wp:extent cx="5935980" cy="2682240"/>
+            <wp:effectExtent l="38100" t="38100" r="102870" b="99060"/>
+            <wp:docPr id="299" name="Εικόνα 299"/>
             <wp:cNvGraphicFramePr>
               <a:graphicFrameLocks xmlns:a="http://schemas.openxmlformats.org/drawingml/2006/main" noChangeAspect="1"/>
             </wp:cNvGraphicFramePr>
@@ -11686,13 +12232,13 @@
               <a:graphicData uri="http://schemas.openxmlformats.org/drawingml/2006/picture">
                 <pic:pic xmlns:pic="http://schemas.openxmlformats.org/drawingml/2006/picture">
                   <pic:nvPicPr>
-                    <pic:cNvPr id="0" name="Picture 18"/>
+                    <pic:cNvPr id="0" name="Picture 7"/>
                     <pic:cNvPicPr>
                       <a:picLocks noChangeAspect="1" noChangeArrowheads="1"/>
                     </pic:cNvPicPr>
                   </pic:nvPicPr>
                   <pic:blipFill>
-                    <a:blip r:embed="rId33" cstate="print">
+                    <a:blip r:embed="rId35" cstate="print">
                       <a:extLst>
                         <a:ext uri="{28A0092B-C50C-407E-A947-70E740481C1C}">
                           <a14:useLocalDpi xmlns:a14="http://schemas.microsoft.com/office/drawing/2010/main" val="0"/>
@@ -11707,7 +12253,7 @@
                   <pic:spPr bwMode="auto">
                     <a:xfrm>
                       <a:off x="0" y="0"/>
-                      <a:ext cx="5935980" cy="2316480"/>
+                      <a:ext cx="5935980" cy="2682240"/>
                     </a:xfrm>
                     <a:prstGeom prst="rect">
                       <a:avLst/>
@@ -11760,6 +12306,9 @@
         <w:t>2</w:t>
       </w:r>
       <w:r>
+        <w:rPr>
+          <w:noProof/>
+        </w:rPr>
         <w:fldChar w:fldCharType="end"/>
       </w:r>
       <w:r>
@@ -11781,6 +12330,9 @@
         <w:t>16</w:t>
       </w:r>
       <w:r>
+        <w:rPr>
+          <w:noProof/>
+        </w:rPr>
         <w:fldChar w:fldCharType="end"/>
       </w:r>
     </w:p>
@@ -11793,7 +12345,7 @@
       <w:pPr>
         <w:pStyle w:val="3"/>
       </w:pPr>
-      <w:bookmarkStart w:id="15" w:name="_Toc43989628"/>
+      <w:bookmarkStart w:id="15" w:name="_Toc44431422"/>
       <w:r>
         <w:lastRenderedPageBreak/>
         <w:t>Review</w:t>
@@ -11989,7 +12541,7 @@
                     </pic:cNvPicPr>
                   </pic:nvPicPr>
                   <pic:blipFill>
-                    <a:blip r:embed="rId34" cstate="print">
+                    <a:blip r:embed="rId36" cstate="print">
                       <a:extLst>
                         <a:ext uri="{28A0092B-C50C-407E-A947-70E740481C1C}">
                           <a14:useLocalDpi xmlns:a14="http://schemas.microsoft.com/office/drawing/2010/main" val="0"/>
@@ -12220,7 +12772,7 @@
           <w:lang w:val="el-GR"/>
         </w:rPr>
       </w:pPr>
-      <w:bookmarkStart w:id="16" w:name="_Toc43989629"/>
+      <w:bookmarkStart w:id="16" w:name="_Toc44431423"/>
       <w:r>
         <w:lastRenderedPageBreak/>
         <w:t>Final review</w:t>
@@ -12382,7 +12934,7 @@
                     </pic:cNvPicPr>
                   </pic:nvPicPr>
                   <pic:blipFill>
-                    <a:blip r:embed="rId35" cstate="print">
+                    <a:blip r:embed="rId37" cstate="print">
                       <a:extLst>
                         <a:ext uri="{28A0092B-C50C-407E-A947-70E740481C1C}">
                           <a14:useLocalDpi xmlns:a14="http://schemas.microsoft.com/office/drawing/2010/main" val="0"/>
@@ -12627,7 +13179,7 @@
         <w:lastRenderedPageBreak/>
         <w:t xml:space="preserve"> </w:t>
       </w:r>
-      <w:bookmarkStart w:id="17" w:name="_Toc43989630"/>
+      <w:bookmarkStart w:id="17" w:name="_Toc44431424"/>
       <w:r>
         <w:rPr>
           <w:lang w:val="el-GR"/>
@@ -13049,7 +13601,7 @@
                     </pic:cNvPicPr>
                   </pic:nvPicPr>
                   <pic:blipFill>
-                    <a:blip r:embed="rId36" cstate="print">
+                    <a:blip r:embed="rId38" cstate="print">
                       <a:extLst>
                         <a:ext uri="{28A0092B-C50C-407E-A947-70E740481C1C}">
                           <a14:useLocalDpi xmlns:a14="http://schemas.microsoft.com/office/drawing/2010/main" val="0"/>
@@ -13117,6 +13669,9 @@
         <w:t>3</w:t>
       </w:r>
       <w:r>
+        <w:rPr>
+          <w:noProof/>
+        </w:rPr>
         <w:fldChar w:fldCharType="end"/>
       </w:r>
       <w:r>
@@ -13138,6 +13693,9 @@
         <w:t>1</w:t>
       </w:r>
       <w:r>
+        <w:rPr>
+          <w:noProof/>
+        </w:rPr>
         <w:fldChar w:fldCharType="end"/>
       </w:r>
     </w:p>
@@ -13168,7 +13726,7 @@
                     </pic:cNvPicPr>
                   </pic:nvPicPr>
                   <pic:blipFill>
-                    <a:blip r:embed="rId37" cstate="print">
+                    <a:blip r:embed="rId39" cstate="print">
                       <a:extLst>
                         <a:ext uri="{28A0092B-C50C-407E-A947-70E740481C1C}">
                           <a14:useLocalDpi xmlns:a14="http://schemas.microsoft.com/office/drawing/2010/main" val="0"/>
@@ -13236,6 +13794,9 @@
         <w:t>3</w:t>
       </w:r>
       <w:r>
+        <w:rPr>
+          <w:noProof/>
+        </w:rPr>
         <w:fldChar w:fldCharType="end"/>
       </w:r>
       <w:r>
@@ -13257,6 +13818,9 @@
         <w:t>2</w:t>
       </w:r>
       <w:r>
+        <w:rPr>
+          <w:noProof/>
+        </w:rPr>
         <w:fldChar w:fldCharType="end"/>
       </w:r>
     </w:p>
@@ -13274,7 +13838,7 @@
           <w:lang w:val="el-GR"/>
         </w:rPr>
       </w:pPr>
-      <w:bookmarkStart w:id="18" w:name="_Toc43989631"/>
+      <w:bookmarkStart w:id="18" w:name="_Toc44431425"/>
       <w:r>
         <w:rPr>
           <w:lang w:val="el-GR"/>
@@ -13454,7 +14018,7 @@
           <w:lang w:val="el-GR"/>
         </w:rPr>
       </w:pPr>
-      <w:bookmarkStart w:id="19" w:name="_Toc43989632"/>
+      <w:bookmarkStart w:id="19" w:name="_Toc44431426"/>
       <w:r>
         <w:rPr>
           <w:lang w:val="el-GR"/>
@@ -13727,13 +14291,12 @@
       <w:r>
         <w:rPr>
           <w:noProof/>
-          <w:lang w:val="el-GR"/>
         </w:rPr>
         <w:drawing>
-          <wp:inline distT="0" distB="0" distL="0" distR="0" wp14:anchorId="07F801B7" wp14:editId="52562D80">
-            <wp:extent cx="5935980" cy="3253740"/>
-            <wp:effectExtent l="38100" t="38100" r="102870" b="99060"/>
-            <wp:docPr id="27" name="Εικόνα 27"/>
+          <wp:inline distT="0" distB="0" distL="0" distR="0" wp14:anchorId="269C20F8" wp14:editId="2070EEE7">
+            <wp:extent cx="5943600" cy="2857500"/>
+            <wp:effectExtent l="38100" t="38100" r="95250" b="95250"/>
+            <wp:docPr id="297" name="Εικόνα 297"/>
             <wp:cNvGraphicFramePr>
               <a:graphicFrameLocks xmlns:a="http://schemas.openxmlformats.org/drawingml/2006/main" noChangeAspect="1"/>
             </wp:cNvGraphicFramePr>
@@ -13741,13 +14304,13 @@
               <a:graphicData uri="http://schemas.openxmlformats.org/drawingml/2006/picture">
                 <pic:pic xmlns:pic="http://schemas.openxmlformats.org/drawingml/2006/picture">
                   <pic:nvPicPr>
-                    <pic:cNvPr id="0" name="Picture 23"/>
+                    <pic:cNvPr id="0" name="Picture 5"/>
                     <pic:cNvPicPr>
                       <a:picLocks noChangeAspect="1" noChangeArrowheads="1"/>
                     </pic:cNvPicPr>
                   </pic:nvPicPr>
                   <pic:blipFill>
-                    <a:blip r:embed="rId38" cstate="print">
+                    <a:blip r:embed="rId40" cstate="print">
                       <a:extLst>
                         <a:ext uri="{28A0092B-C50C-407E-A947-70E740481C1C}">
                           <a14:useLocalDpi xmlns:a14="http://schemas.microsoft.com/office/drawing/2010/main" val="0"/>
@@ -13762,7 +14325,7 @@
                   <pic:spPr bwMode="auto">
                     <a:xfrm>
                       <a:off x="0" y="0"/>
-                      <a:ext cx="5935980" cy="3253740"/>
+                      <a:ext cx="5943600" cy="2857500"/>
                     </a:xfrm>
                     <a:prstGeom prst="rect">
                       <a:avLst/>
@@ -13815,6 +14378,9 @@
         <w:t>3</w:t>
       </w:r>
       <w:r>
+        <w:rPr>
+          <w:noProof/>
+        </w:rPr>
         <w:fldChar w:fldCharType="end"/>
       </w:r>
       <w:r>
@@ -13836,6 +14402,9 @@
         <w:t>3</w:t>
       </w:r>
       <w:r>
+        <w:rPr>
+          <w:noProof/>
+        </w:rPr>
         <w:fldChar w:fldCharType="end"/>
       </w:r>
     </w:p>
@@ -13850,10 +14419,10 @@
         </w:rPr>
         <w:lastRenderedPageBreak/>
         <w:drawing>
-          <wp:inline distT="0" distB="0" distL="0" distR="0" wp14:anchorId="6CDDA59B" wp14:editId="20B972F6">
-            <wp:extent cx="5189220" cy="2844412"/>
-            <wp:effectExtent l="38100" t="38100" r="87630" b="89535"/>
-            <wp:docPr id="30" name="Εικόνα 30"/>
+          <wp:inline distT="0" distB="0" distL="0" distR="0" wp14:anchorId="06B64256" wp14:editId="5D7287DA">
+            <wp:extent cx="5935980" cy="2857500"/>
+            <wp:effectExtent l="38100" t="38100" r="102870" b="95250"/>
+            <wp:docPr id="298" name="Εικόνα 298"/>
             <wp:cNvGraphicFramePr>
               <a:graphicFrameLocks xmlns:a="http://schemas.openxmlformats.org/drawingml/2006/main" noChangeAspect="1"/>
             </wp:cNvGraphicFramePr>
@@ -13861,13 +14430,13 @@
               <a:graphicData uri="http://schemas.openxmlformats.org/drawingml/2006/picture">
                 <pic:pic xmlns:pic="http://schemas.openxmlformats.org/drawingml/2006/picture">
                   <pic:nvPicPr>
-                    <pic:cNvPr id="0" name="Picture 26"/>
+                    <pic:cNvPr id="0" name="Picture 6"/>
                     <pic:cNvPicPr>
                       <a:picLocks noChangeAspect="1" noChangeArrowheads="1"/>
                     </pic:cNvPicPr>
                   </pic:nvPicPr>
                   <pic:blipFill>
-                    <a:blip r:embed="rId39" cstate="print">
+                    <a:blip r:embed="rId41" cstate="print">
                       <a:extLst>
                         <a:ext uri="{28A0092B-C50C-407E-A947-70E740481C1C}">
                           <a14:useLocalDpi xmlns:a14="http://schemas.microsoft.com/office/drawing/2010/main" val="0"/>
@@ -13882,7 +14451,7 @@
                   <pic:spPr bwMode="auto">
                     <a:xfrm>
                       <a:off x="0" y="0"/>
-                      <a:ext cx="5202513" cy="2851699"/>
+                      <a:ext cx="5935980" cy="2857500"/>
                     </a:xfrm>
                     <a:prstGeom prst="rect">
                       <a:avLst/>
@@ -13935,6 +14504,9 @@
         <w:t>3</w:t>
       </w:r>
       <w:r>
+        <w:rPr>
+          <w:noProof/>
+        </w:rPr>
         <w:fldChar w:fldCharType="end"/>
       </w:r>
       <w:r>
@@ -13956,6 +14528,9 @@
         <w:t>4</w:t>
       </w:r>
       <w:r>
+        <w:rPr>
+          <w:noProof/>
+        </w:rPr>
         <w:fldChar w:fldCharType="end"/>
       </w:r>
     </w:p>
@@ -13973,7 +14548,7 @@
           <w:lang w:val="el-GR"/>
         </w:rPr>
       </w:pPr>
-      <w:bookmarkStart w:id="20" w:name="_Toc43989633"/>
+      <w:bookmarkStart w:id="20" w:name="_Toc44431427"/>
       <w:r>
         <w:rPr>
           <w:lang w:val="el-GR"/>
@@ -14152,7 +14727,7 @@
                     </pic:cNvPicPr>
                   </pic:nvPicPr>
                   <pic:blipFill>
-                    <a:blip r:embed="rId40" cstate="print">
+                    <a:blip r:embed="rId42" cstate="print">
                       <a:extLst>
                         <a:ext uri="{28A0092B-C50C-407E-A947-70E740481C1C}">
                           <a14:useLocalDpi xmlns:a14="http://schemas.microsoft.com/office/drawing/2010/main" val="0"/>
@@ -14420,7 +14995,7 @@
           <w:lang w:val="el-GR"/>
         </w:rPr>
       </w:pPr>
-      <w:bookmarkStart w:id="21" w:name="_Toc43989634"/>
+      <w:bookmarkStart w:id="21" w:name="_Toc44431428"/>
       <w:r>
         <w:rPr>
           <w:lang w:val="el-GR"/>
@@ -14576,7 +15151,7 @@
                     </pic:cNvPicPr>
                   </pic:nvPicPr>
                   <pic:blipFill>
-                    <a:blip r:embed="rId41" cstate="print">
+                    <a:blip r:embed="rId43" cstate="print">
                       <a:extLst>
                         <a:ext uri="{28A0092B-C50C-407E-A947-70E740481C1C}">
                           <a14:useLocalDpi xmlns:a14="http://schemas.microsoft.com/office/drawing/2010/main" val="0"/>
@@ -14644,6 +15219,9 @@
         <w:t>3</w:t>
       </w:r>
       <w:r>
+        <w:rPr>
+          <w:noProof/>
+        </w:rPr>
         <w:fldChar w:fldCharType="end"/>
       </w:r>
       <w:r>
@@ -14665,6 +15243,9 @@
         <w:t>6</w:t>
       </w:r>
       <w:r>
+        <w:rPr>
+          <w:noProof/>
+        </w:rPr>
         <w:fldChar w:fldCharType="end"/>
       </w:r>
     </w:p>
@@ -14680,7 +15261,7 @@
           <w:lang w:val="el-GR"/>
         </w:rPr>
       </w:pPr>
-      <w:bookmarkStart w:id="22" w:name="_Toc43989635"/>
+      <w:bookmarkStart w:id="22" w:name="_Toc44431429"/>
       <w:r>
         <w:rPr>
           <w:lang w:val="el-GR"/>
@@ -14715,7 +15296,7 @@
           <w:lang w:val="el-GR"/>
         </w:rPr>
       </w:pPr>
-      <w:bookmarkStart w:id="23" w:name="_Toc43989636"/>
+      <w:bookmarkStart w:id="23" w:name="_Toc44431430"/>
       <w:r>
         <w:rPr>
           <w:lang w:val="el-GR"/>
@@ -14906,7 +15487,7 @@
                     </pic:cNvPicPr>
                   </pic:nvPicPr>
                   <pic:blipFill>
-                    <a:blip r:embed="rId42" cstate="print">
+                    <a:blip r:embed="rId44" cstate="print">
                       <a:extLst>
                         <a:ext uri="{28A0092B-C50C-407E-A947-70E740481C1C}">
                           <a14:useLocalDpi xmlns:a14="http://schemas.microsoft.com/office/drawing/2010/main" val="0"/>
@@ -14977,6 +15558,9 @@
         <w:t>3</w:t>
       </w:r>
       <w:r>
+        <w:rPr>
+          <w:noProof/>
+        </w:rPr>
         <w:fldChar w:fldCharType="end"/>
       </w:r>
       <w:r>
@@ -14998,6 +15582,9 @@
         <w:t>7</w:t>
       </w:r>
       <w:r>
+        <w:rPr>
+          <w:noProof/>
+        </w:rPr>
         <w:fldChar w:fldCharType="end"/>
       </w:r>
     </w:p>
@@ -15021,7 +15608,7 @@
           <w:lang w:val="el-GR"/>
         </w:rPr>
       </w:pPr>
-      <w:bookmarkStart w:id="24" w:name="_Toc43989637"/>
+      <w:bookmarkStart w:id="24" w:name="_Toc44431431"/>
       <w:r>
         <w:rPr>
           <w:lang w:val="el-GR"/>
@@ -15213,7 +15800,7 @@
                     </pic:cNvPicPr>
                   </pic:nvPicPr>
                   <pic:blipFill>
-                    <a:blip r:embed="rId43" cstate="print">
+                    <a:blip r:embed="rId45" cstate="print">
                       <a:extLst>
                         <a:ext uri="{28A0092B-C50C-407E-A947-70E740481C1C}">
                           <a14:useLocalDpi xmlns:a14="http://schemas.microsoft.com/office/drawing/2010/main" val="0"/>
@@ -15260,51 +15847,78 @@
           <w:lang w:val="el-GR"/>
         </w:rPr>
       </w:pPr>
-      <w:proofErr w:type="spellStart"/>
-      <w:r>
-        <w:t>Εικόν</w:t>
-      </w:r>
-      <w:proofErr w:type="spellEnd"/>
-      <w:r>
-        <w:t xml:space="preserve">α </w:t>
-      </w:r>
-      <w:r>
+      <w:r>
+        <w:rPr>
+          <w:lang w:val="el-GR"/>
+        </w:rPr>
+        <w:t xml:space="preserve">Εικόνα </w:t>
+      </w:r>
+      <w:r>
+        <w:rPr>
+          <w:lang w:val="el-GR"/>
+        </w:rPr>
         <w:fldChar w:fldCharType="begin"/>
       </w:r>
       <w:r>
+        <w:rPr>
+          <w:lang w:val="el-GR"/>
+        </w:rPr>
         <w:instrText xml:space="preserve"> STYLEREF 1 \s </w:instrText>
       </w:r>
       <w:r>
+        <w:rPr>
+          <w:lang w:val="el-GR"/>
+        </w:rPr>
         <w:fldChar w:fldCharType="separate"/>
       </w:r>
       <w:r>
         <w:rPr>
           <w:noProof/>
+          <w:lang w:val="el-GR"/>
         </w:rPr>
         <w:t>3</w:t>
       </w:r>
       <w:r>
+        <w:rPr>
+          <w:lang w:val="el-GR"/>
+        </w:rPr>
         <w:fldChar w:fldCharType="end"/>
       </w:r>
       <w:r>
+        <w:rPr>
+          <w:lang w:val="el-GR"/>
+        </w:rPr>
         <w:t>.</w:t>
       </w:r>
       <w:r>
+        <w:rPr>
+          <w:lang w:val="el-GR"/>
+        </w:rPr>
         <w:fldChar w:fldCharType="begin"/>
       </w:r>
       <w:r>
+        <w:rPr>
+          <w:lang w:val="el-GR"/>
+        </w:rPr>
         <w:instrText xml:space="preserve"> SEQ Εικόνα \* ARABIC \s 1 </w:instrText>
       </w:r>
       <w:r>
+        <w:rPr>
+          <w:lang w:val="el-GR"/>
+        </w:rPr>
         <w:fldChar w:fldCharType="separate"/>
       </w:r>
       <w:r>
         <w:rPr>
           <w:noProof/>
+          <w:lang w:val="el-GR"/>
         </w:rPr>
         <w:t>8</w:t>
       </w:r>
       <w:r>
+        <w:rPr>
+          <w:lang w:val="el-GR"/>
+        </w:rPr>
         <w:fldChar w:fldCharType="end"/>
       </w:r>
     </w:p>
@@ -15455,8 +16069,8 @@
       </w:pPr>
     </w:p>
     <w:sectPr>
-      <w:headerReference w:type="default" r:id="rId44"/>
-      <w:footerReference w:type="default" r:id="rId45"/>
+      <w:headerReference w:type="default" r:id="rId46"/>
+      <w:footerReference w:type="default" r:id="rId47"/>
       <w:pgSz w:w="12240" w:h="15840"/>
       <w:pgMar w:top="1440" w:right="1440" w:bottom="1440" w:left="1440" w:header="720" w:footer="720" w:gutter="0"/>
       <w:pgNumType w:start="0"/>
@@ -15514,6 +16128,7 @@
           <w:docPartUnique/>
         </w:docPartObj>
       </w:sdtPr>
+      <w:sdtEndPr/>
       <w:sdtContent>
         <w:r>
           <w:rPr>

</xml_diff>